<commit_message>
update 추진계획서, add coin2
</commit_message>
<xml_diff>
--- a/추진계획서/추진계획서_4.docx
+++ b/추진계획서/추진계획서_4.docx
@@ -3345,6 +3345,7 @@
           <w:sz w:val="24"/>
           <w:szCs w:val="24"/>
         </w:rPr>
+        <w:lastRenderedPageBreak/>
         <w:t>상이할수</w:t>
       </w:r>
       <w:proofErr w:type="spellEnd"/>
@@ -3379,7 +3380,6 @@
           <w:sz w:val="24"/>
           <w:szCs w:val="24"/>
         </w:rPr>
-        <w:lastRenderedPageBreak/>
         <w:t>맵의</w:t>
       </w:r>
       <w:proofErr w:type="spellEnd"/>
@@ -6190,14 +6190,36 @@
             <w:proofErr w:type="gramStart"/>
             <w:r>
               <w:rPr>
+                <w:rFonts w:ascii="D2Coding" w:eastAsia="D2Coding" w:hAnsi="D2Coding" w:cs="Arial" w:hint="eastAsia"/>
+                <w:b/>
+                <w:bCs/>
+                <w:color w:val="FF0000"/>
+                <w:kern w:val="0"/>
+                <w:sz w:val="22"/>
+              </w:rPr>
+              <w:t>R</w:t>
+            </w:r>
+            <w:r>
+              <w:rPr>
                 <w:rFonts w:ascii="D2Coding" w:eastAsia="D2Coding" w:hAnsi="D2Coding" w:cs="Arial"/>
                 <w:b/>
                 <w:bCs/>
-                <w:color w:val="000000"/>
-                <w:kern w:val="0"/>
-                <w:sz w:val="22"/>
-              </w:rPr>
-              <w:t>SendGameData</w:t>
+                <w:color w:val="FF0000"/>
+                <w:kern w:val="0"/>
+                <w:sz w:val="22"/>
+              </w:rPr>
+              <w:t>ecv</w:t>
+            </w:r>
+            <w:r>
+              <w:rPr>
+                <w:rFonts w:ascii="D2Coding" w:eastAsia="D2Coding" w:hAnsi="D2Coding" w:cs="Arial"/>
+                <w:b/>
+                <w:bCs/>
+                <w:color w:val="000000"/>
+                <w:kern w:val="0"/>
+                <w:sz w:val="22"/>
+              </w:rPr>
+              <w:t>GameData</w:t>
             </w:r>
             <w:proofErr w:type="spellEnd"/>
             <w:r>
@@ -6222,6 +6244,8 @@
               <w:spacing w:after="0" w:line="240" w:lineRule="auto"/>
               <w:rPr>
                 <w:rFonts w:ascii="D2Coding" w:eastAsia="D2Coding" w:hAnsi="D2Coding" w:cs="굴림"/>
+                <w:strike/>
+                <w:color w:val="FF0000"/>
                 <w:kern w:val="0"/>
                 <w:sz w:val="22"/>
               </w:rPr>
@@ -6232,7 +6256,8 @@
                 <w:rFonts w:ascii="D2Coding" w:eastAsia="D2Coding" w:hAnsi="D2Coding" w:cs="Arial"/>
                 <w:b/>
                 <w:bCs/>
-                <w:color w:val="000000"/>
+                <w:strike/>
+                <w:color w:val="FF0000"/>
                 <w:kern w:val="0"/>
                 <w:sz w:val="22"/>
               </w:rPr>
@@ -6244,7 +6269,8 @@
                 <w:rFonts w:ascii="D2Coding" w:eastAsia="D2Coding" w:hAnsi="D2Coding" w:cs="Arial"/>
                 <w:b/>
                 <w:bCs/>
-                <w:color w:val="000000"/>
+                <w:strike/>
+                <w:color w:val="FF0000"/>
                 <w:kern w:val="0"/>
                 <w:sz w:val="22"/>
               </w:rPr>
@@ -6255,7 +6281,8 @@
                 <w:rFonts w:ascii="D2Coding" w:eastAsia="D2Coding" w:hAnsi="D2Coding" w:cs="Arial"/>
                 <w:b/>
                 <w:bCs/>
-                <w:color w:val="000000"/>
+                <w:strike/>
+                <w:color w:val="FF0000"/>
                 <w:kern w:val="0"/>
                 <w:sz w:val="22"/>
               </w:rPr>
@@ -6267,7 +6294,8 @@
                 <w:rFonts w:ascii="D2Coding" w:eastAsia="D2Coding" w:hAnsi="D2Coding" w:cs="Arial"/>
                 <w:b/>
                 <w:bCs/>
-                <w:color w:val="000000"/>
+                <w:strike/>
+                <w:color w:val="FF0000"/>
                 <w:kern w:val="0"/>
                 <w:sz w:val="22"/>
               </w:rPr>
@@ -6279,7 +6307,8 @@
                 <w:rFonts w:ascii="D2Coding" w:eastAsia="D2Coding" w:hAnsi="D2Coding" w:cs="Arial"/>
                 <w:b/>
                 <w:bCs/>
-                <w:color w:val="000000"/>
+                <w:strike/>
+                <w:color w:val="FF0000"/>
                 <w:kern w:val="0"/>
                 <w:sz w:val="22"/>
               </w:rPr>
@@ -7064,14 +7093,16 @@
               <w:jc w:val="center"/>
               <w:rPr>
                 <w:rFonts w:ascii="KoPubWorld돋움체 Medium" w:eastAsia="KoPubWorld돋움체 Medium" w:hAnsi="KoPubWorld돋움체 Medium" w:cs="KoPubWorld돋움체 Medium"/>
-                <w:kern w:val="0"/>
-                <w:sz w:val="22"/>
-              </w:rPr>
-            </w:pPr>
-            <w:r>
-              <w:rPr>
-                <w:rFonts w:ascii="KoPubWorld돋움체 Medium" w:eastAsia="KoPubWorld돋움체 Medium" w:hAnsi="KoPubWorld돋움체 Medium" w:cs="KoPubWorld돋움체 Medium"/>
-                <w:color w:val="000000"/>
+                <w:strike/>
+                <w:kern w:val="0"/>
+                <w:sz w:val="22"/>
+              </w:rPr>
+            </w:pPr>
+            <w:r>
+              <w:rPr>
+                <w:rFonts w:ascii="KoPubWorld돋움체 Medium" w:eastAsia="KoPubWorld돋움체 Medium" w:hAnsi="KoPubWorld돋움체 Medium" w:cs="KoPubWorld돋움체 Medium"/>
+                <w:strike/>
+                <w:color w:val="FF0000"/>
                 <w:kern w:val="0"/>
                 <w:sz w:val="22"/>
               </w:rPr>
@@ -7106,6 +7137,7 @@
               <w:spacing w:after="0" w:line="240" w:lineRule="auto"/>
               <w:rPr>
                 <w:rFonts w:ascii="D2Coding" w:eastAsia="D2Coding" w:hAnsi="D2Coding" w:cs="굴림"/>
+                <w:strike/>
                 <w:kern w:val="0"/>
                 <w:sz w:val="22"/>
               </w:rPr>
@@ -7115,7 +7147,8 @@
                 <w:rFonts w:ascii="D2Coding" w:eastAsia="D2Coding" w:hAnsi="D2Coding" w:cs="Arial"/>
                 <w:b/>
                 <w:bCs/>
-                <w:color w:val="000000"/>
+                <w:strike/>
+                <w:color w:val="FF0000"/>
                 <w:kern w:val="0"/>
                 <w:sz w:val="22"/>
               </w:rPr>
@@ -7128,7 +7161,8 @@
                 <w:rFonts w:ascii="D2Coding" w:eastAsia="D2Coding" w:hAnsi="D2Coding" w:cs="Arial"/>
                 <w:b/>
                 <w:bCs/>
-                <w:color w:val="000000"/>
+                <w:strike/>
+                <w:color w:val="FF0000"/>
                 <w:kern w:val="0"/>
                 <w:sz w:val="22"/>
               </w:rPr>
@@ -7140,7 +7174,8 @@
                 <w:rFonts w:ascii="D2Coding" w:eastAsia="D2Coding" w:hAnsi="D2Coding" w:cs="Arial"/>
                 <w:b/>
                 <w:bCs/>
-                <w:color w:val="000000"/>
+                <w:strike/>
+                <w:color w:val="FF0000"/>
                 <w:kern w:val="0"/>
                 <w:sz w:val="22"/>
               </w:rPr>
@@ -7152,7 +7187,8 @@
                 <w:rFonts w:ascii="D2Coding" w:eastAsia="D2Coding" w:hAnsi="D2Coding" w:cs="Arial"/>
                 <w:b/>
                 <w:bCs/>
-                <w:color w:val="000000"/>
+                <w:strike/>
+                <w:color w:val="FF0000"/>
                 <w:kern w:val="0"/>
                 <w:sz w:val="22"/>
               </w:rPr>
@@ -12337,6 +12373,7 @@
                 <w:kern w:val="0"/>
                 <w:sz w:val="22"/>
               </w:rPr>
+              <w:lastRenderedPageBreak/>
               <w:t>플레이어 열쇠 간 충돌 체크 함수</w:t>
             </w:r>
           </w:p>
@@ -12468,7 +12505,6 @@
                 <w:kern w:val="0"/>
                 <w:sz w:val="22"/>
               </w:rPr>
-              <w:lastRenderedPageBreak/>
               <w:t>플레이어 포탈 간 충돌 체크 함수</w:t>
             </w:r>
           </w:p>
@@ -23002,12 +23038,14 @@
               <w:jc w:val="center"/>
               <w:rPr>
                 <w:rFonts w:ascii="KoPubWorld돋움체 Medium" w:eastAsia="KoPubWorld돋움체 Medium" w:hAnsi="KoPubWorld돋움체 Medium" w:cs="KoPubWorld돋움체 Medium"/>
+                <w:color w:val="4472C4" w:themeColor="accent1"/>
                 <w:sz w:val="22"/>
               </w:rPr>
             </w:pPr>
             <w:r>
               <w:rPr>
                 <w:rFonts w:ascii="KoPubWorld돋움체 Medium" w:eastAsia="KoPubWorld돋움체 Medium" w:hAnsi="KoPubWorld돋움체 Medium" w:cs="KoPubWorld돋움체 Medium" w:hint="eastAsia"/>
+                <w:color w:val="4472C4" w:themeColor="accent1"/>
                 <w:sz w:val="22"/>
               </w:rPr>
               <w:t>플레이어</w:t>
@@ -23015,6 +23053,7 @@
             <w:r>
               <w:rPr>
                 <w:rFonts w:ascii="KoPubWorld돋움체 Medium" w:eastAsia="KoPubWorld돋움체 Medium" w:hAnsi="KoPubWorld돋움체 Medium" w:cs="KoPubWorld돋움체 Medium"/>
+                <w:color w:val="4472C4" w:themeColor="accent1"/>
                 <w:sz w:val="22"/>
               </w:rPr>
               <w:t xml:space="preserve"> </w:t>
@@ -23022,6 +23061,7 @@
             <w:r>
               <w:rPr>
                 <w:rFonts w:ascii="KoPubWorld돋움체 Medium" w:eastAsia="KoPubWorld돋움체 Medium" w:hAnsi="KoPubWorld돋움체 Medium" w:cs="KoPubWorld돋움체 Medium" w:hint="eastAsia"/>
+                <w:color w:val="4472C4" w:themeColor="accent1"/>
                 <w:sz w:val="22"/>
               </w:rPr>
               <w:t>클래스</w:t>
@@ -23029,6 +23069,7 @@
             <w:r>
               <w:rPr>
                 <w:rFonts w:ascii="KoPubWorld돋움체 Medium" w:eastAsia="KoPubWorld돋움체 Medium" w:hAnsi="KoPubWorld돋움체 Medium" w:cs="KoPubWorld돋움체 Medium"/>
+                <w:color w:val="4472C4" w:themeColor="accent1"/>
                 <w:sz w:val="22"/>
               </w:rPr>
               <w:t xml:space="preserve"> </w:t>
@@ -23036,6 +23077,7 @@
             <w:r>
               <w:rPr>
                 <w:rFonts w:ascii="KoPubWorld돋움체 Medium" w:eastAsia="KoPubWorld돋움체 Medium" w:hAnsi="KoPubWorld돋움체 Medium" w:cs="KoPubWorld돋움체 Medium" w:hint="eastAsia"/>
+                <w:color w:val="4472C4" w:themeColor="accent1"/>
                 <w:sz w:val="22"/>
               </w:rPr>
               <w:t>정리</w:t>
@@ -23043,6 +23085,7 @@
             <w:r>
               <w:rPr>
                 <w:rFonts w:ascii="KoPubWorld돋움체 Medium" w:eastAsia="KoPubWorld돋움체 Medium" w:hAnsi="KoPubWorld돋움체 Medium" w:cs="KoPubWorld돋움체 Medium"/>
+                <w:color w:val="4472C4" w:themeColor="accent1"/>
                 <w:sz w:val="22"/>
               </w:rPr>
               <w:t>,</w:t>
@@ -23061,6 +23104,7 @@
             <w:r>
               <w:rPr>
                 <w:rFonts w:ascii="KoPubWorld돋움체 Medium" w:eastAsia="KoPubWorld돋움체 Medium" w:hAnsi="KoPubWorld돋움체 Medium" w:cs="KoPubWorld돋움체 Medium"/>
+                <w:color w:val="4472C4" w:themeColor="accent1"/>
                 <w:sz w:val="22"/>
               </w:rPr>
               <w:t>UpdatePlayerInput</w:t>
@@ -23069,6 +23113,7 @@
             <w:r>
               <w:rPr>
                 <w:rFonts w:ascii="KoPubWorld돋움체 Medium" w:eastAsia="KoPubWorld돋움체 Medium" w:hAnsi="KoPubWorld돋움체 Medium" w:cs="KoPubWorld돋움체 Medium"/>
+                <w:color w:val="4472C4" w:themeColor="accent1"/>
                 <w:sz w:val="22"/>
               </w:rPr>
               <w:t xml:space="preserve">() </w:t>
@@ -23076,6 +23121,7 @@
             <w:r>
               <w:rPr>
                 <w:rFonts w:ascii="KoPubWorld돋움체 Medium" w:eastAsia="KoPubWorld돋움체 Medium" w:hAnsi="KoPubWorld돋움체 Medium" w:cs="KoPubWorld돋움체 Medium" w:hint="eastAsia"/>
+                <w:color w:val="4472C4" w:themeColor="accent1"/>
                 <w:sz w:val="22"/>
               </w:rPr>
               <w:t>키</w:t>
@@ -23083,6 +23129,7 @@
             <w:r>
               <w:rPr>
                 <w:rFonts w:ascii="KoPubWorld돋움체 Medium" w:eastAsia="KoPubWorld돋움체 Medium" w:hAnsi="KoPubWorld돋움체 Medium" w:cs="KoPubWorld돋움체 Medium"/>
+                <w:color w:val="4472C4" w:themeColor="accent1"/>
                 <w:sz w:val="22"/>
               </w:rPr>
               <w:t xml:space="preserve"> </w:t>
@@ -23090,6 +23137,7 @@
             <w:r>
               <w:rPr>
                 <w:rFonts w:ascii="KoPubWorld돋움체 Medium" w:eastAsia="KoPubWorld돋움체 Medium" w:hAnsi="KoPubWorld돋움체 Medium" w:cs="KoPubWorld돋움체 Medium" w:hint="eastAsia"/>
+                <w:color w:val="4472C4" w:themeColor="accent1"/>
                 <w:sz w:val="22"/>
               </w:rPr>
               <w:t>이벤트</w:t>
@@ -23108,6 +23156,7 @@
               <w:jc w:val="center"/>
               <w:rPr>
                 <w:rFonts w:ascii="KoPubWorld돋움체 Medium" w:eastAsia="KoPubWorld돋움체 Medium" w:hAnsi="KoPubWorld돋움체 Medium" w:cs="KoPubWorld돋움체 Medium"/>
+                <w:color w:val="4472C4" w:themeColor="accent1"/>
                 <w:sz w:val="22"/>
               </w:rPr>
             </w:pPr>
@@ -23115,6 +23164,7 @@
             <w:r>
               <w:rPr>
                 <w:rFonts w:ascii="KoPubWorld돋움체 Medium" w:eastAsia="KoPubWorld돋움체 Medium" w:hAnsi="KoPubWorld돋움체 Medium" w:cs="KoPubWorld돋움체 Medium"/>
+                <w:color w:val="4472C4" w:themeColor="accent1"/>
                 <w:sz w:val="22"/>
               </w:rPr>
               <w:t>UpdatePlayerLocation</w:t>
@@ -23123,6 +23173,7 @@
             <w:r>
               <w:rPr>
                 <w:rFonts w:ascii="KoPubWorld돋움체 Medium" w:eastAsia="KoPubWorld돋움체 Medium" w:hAnsi="KoPubWorld돋움체 Medium" w:cs="KoPubWorld돋움체 Medium"/>
+                <w:color w:val="4472C4" w:themeColor="accent1"/>
                 <w:sz w:val="22"/>
               </w:rPr>
               <w:t xml:space="preserve">() </w:t>
@@ -23130,6 +23181,7 @@
             <w:r>
               <w:rPr>
                 <w:rFonts w:ascii="KoPubWorld돋움체 Medium" w:eastAsia="KoPubWorld돋움체 Medium" w:hAnsi="KoPubWorld돋움체 Medium" w:cs="KoPubWorld돋움체 Medium" w:hint="eastAsia"/>
+                <w:color w:val="4472C4" w:themeColor="accent1"/>
                 <w:sz w:val="22"/>
               </w:rPr>
               <w:t>이동</w:t>
@@ -23396,12 +23448,14 @@
               <w:jc w:val="center"/>
               <w:rPr>
                 <w:rFonts w:ascii="KoPubWorld돋움체 Medium" w:eastAsia="KoPubWorld돋움체 Medium" w:hAnsi="KoPubWorld돋움체 Medium" w:cs="KoPubWorld돋움체 Medium"/>
-                <w:sz w:val="22"/>
-              </w:rPr>
-            </w:pPr>
-            <w:r>
-              <w:rPr>
-                <w:rFonts w:ascii="KoPubWorld돋움체 Medium" w:eastAsia="KoPubWorld돋움체 Medium" w:hAnsi="KoPubWorld돋움체 Medium" w:cs="KoPubWorld돋움체 Medium"/>
+                <w:color w:val="4472C4" w:themeColor="accent1"/>
+                <w:sz w:val="22"/>
+              </w:rPr>
+            </w:pPr>
+            <w:r>
+              <w:rPr>
+                <w:rFonts w:ascii="KoPubWorld돋움체 Medium" w:eastAsia="KoPubWorld돋움체 Medium" w:hAnsi="KoPubWorld돋움체 Medium" w:cs="KoPubWorld돋움체 Medium"/>
+                <w:color w:val="4472C4" w:themeColor="accent1"/>
                 <w:sz w:val="22"/>
               </w:rPr>
               <w:t xml:space="preserve">ID </w:t>
@@ -23409,6 +23463,7 @@
             <w:r>
               <w:rPr>
                 <w:rFonts w:ascii="KoPubWorld돋움체 Medium" w:eastAsia="KoPubWorld돋움체 Medium" w:hAnsi="KoPubWorld돋움체 Medium" w:cs="KoPubWorld돋움체 Medium" w:hint="eastAsia"/>
+                <w:color w:val="4472C4" w:themeColor="accent1"/>
                 <w:sz w:val="22"/>
               </w:rPr>
               <w:t>입력</w:t>
@@ -23416,6 +23471,7 @@
             <w:r>
               <w:rPr>
                 <w:rFonts w:ascii="KoPubWorld돋움체 Medium" w:eastAsia="KoPubWorld돋움체 Medium" w:hAnsi="KoPubWorld돋움체 Medium" w:cs="KoPubWorld돋움체 Medium"/>
+                <w:color w:val="4472C4" w:themeColor="accent1"/>
                 <w:sz w:val="22"/>
               </w:rPr>
               <w:t xml:space="preserve"> </w:t>
@@ -23423,6 +23479,7 @@
             <w:r>
               <w:rPr>
                 <w:rFonts w:ascii="KoPubWorld돋움체 Medium" w:eastAsia="KoPubWorld돋움체 Medium" w:hAnsi="KoPubWorld돋움체 Medium" w:cs="KoPubWorld돋움체 Medium" w:hint="eastAsia"/>
+                <w:color w:val="4472C4" w:themeColor="accent1"/>
                 <w:sz w:val="22"/>
               </w:rPr>
               <w:t>화면</w:t>
@@ -23430,6 +23487,7 @@
             <w:r>
               <w:rPr>
                 <w:rFonts w:ascii="KoPubWorld돋움체 Medium" w:eastAsia="KoPubWorld돋움체 Medium" w:hAnsi="KoPubWorld돋움체 Medium" w:cs="KoPubWorld돋움체 Medium"/>
+                <w:color w:val="4472C4" w:themeColor="accent1"/>
                 <w:sz w:val="22"/>
               </w:rPr>
               <w:t xml:space="preserve"> </w:t>
@@ -23437,6 +23495,7 @@
             <w:r>
               <w:rPr>
                 <w:rFonts w:ascii="KoPubWorld돋움체 Medium" w:eastAsia="KoPubWorld돋움체 Medium" w:hAnsi="KoPubWorld돋움체 Medium" w:cs="KoPubWorld돋움체 Medium" w:hint="eastAsia"/>
+                <w:color w:val="4472C4" w:themeColor="accent1"/>
                 <w:sz w:val="22"/>
               </w:rPr>
               <w:t>리소스</w:t>
@@ -23444,6 +23503,7 @@
             <w:r>
               <w:rPr>
                 <w:rFonts w:ascii="KoPubWorld돋움체 Medium" w:eastAsia="KoPubWorld돋움체 Medium" w:hAnsi="KoPubWorld돋움체 Medium" w:cs="KoPubWorld돋움체 Medium"/>
+                <w:color w:val="4472C4" w:themeColor="accent1"/>
                 <w:sz w:val="22"/>
               </w:rPr>
               <w:t xml:space="preserve"> </w:t>
@@ -23451,6 +23511,7 @@
             <w:r>
               <w:rPr>
                 <w:rFonts w:ascii="KoPubWorld돋움체 Medium" w:eastAsia="KoPubWorld돋움체 Medium" w:hAnsi="KoPubWorld돋움체 Medium" w:cs="KoPubWorld돋움체 Medium" w:hint="eastAsia"/>
+                <w:color w:val="4472C4" w:themeColor="accent1"/>
                 <w:sz w:val="22"/>
               </w:rPr>
               <w:t>제작</w:t>
@@ -23537,6 +23598,7 @@
             <w:r>
               <w:rPr>
                 <w:rFonts w:ascii="KoPubWorld돋움체 Medium" w:eastAsia="KoPubWorld돋움체 Medium" w:hAnsi="KoPubWorld돋움체 Medium" w:cs="KoPubWorld돋움체 Medium"/>
+                <w:color w:val="4472C4" w:themeColor="accent1"/>
                 <w:sz w:val="22"/>
               </w:rPr>
               <w:t>SendPlayerData</w:t>
@@ -23545,6 +23607,7 @@
             <w:r>
               <w:rPr>
                 <w:rFonts w:ascii="KoPubWorld돋움체 Medium" w:eastAsia="KoPubWorld돋움체 Medium" w:hAnsi="KoPubWorld돋움체 Medium" w:cs="KoPubWorld돋움체 Medium"/>
+                <w:color w:val="4472C4" w:themeColor="accent1"/>
                 <w:sz w:val="22"/>
               </w:rPr>
               <w:t xml:space="preserve"> </w:t>
@@ -23552,6 +23615,7 @@
             <w:r>
               <w:rPr>
                 <w:rFonts w:ascii="KoPubWorld돋움체 Medium" w:eastAsia="KoPubWorld돋움체 Medium" w:hAnsi="KoPubWorld돋움체 Medium" w:cs="KoPubWorld돋움체 Medium" w:hint="eastAsia"/>
+                <w:color w:val="4472C4" w:themeColor="accent1"/>
                 <w:sz w:val="22"/>
               </w:rPr>
               <w:t>구조체</w:t>
@@ -23559,6 +23623,7 @@
             <w:r>
               <w:rPr>
                 <w:rFonts w:ascii="KoPubWorld돋움체 Medium" w:eastAsia="KoPubWorld돋움체 Medium" w:hAnsi="KoPubWorld돋움체 Medium" w:cs="KoPubWorld돋움체 Medium"/>
+                <w:color w:val="4472C4" w:themeColor="accent1"/>
                 <w:sz w:val="22"/>
               </w:rPr>
               <w:t xml:space="preserve"> </w:t>
@@ -23566,6 +23631,7 @@
             <w:r>
               <w:rPr>
                 <w:rFonts w:ascii="KoPubWorld돋움체 Medium" w:eastAsia="KoPubWorld돋움체 Medium" w:hAnsi="KoPubWorld돋움체 Medium" w:cs="KoPubWorld돋움체 Medium" w:hint="eastAsia"/>
+                <w:color w:val="4472C4" w:themeColor="accent1"/>
                 <w:sz w:val="22"/>
               </w:rPr>
               <w:t>구현</w:t>
@@ -23642,6 +23708,7 @@
               <w:jc w:val="center"/>
               <w:rPr>
                 <w:rFonts w:ascii="KoPubWorld돋움체 Medium" w:eastAsia="KoPubWorld돋움체 Medium" w:hAnsi="KoPubWorld돋움체 Medium" w:cs="KoPubWorld돋움체 Medium"/>
+                <w:color w:val="4472C4" w:themeColor="accent1"/>
                 <w:sz w:val="22"/>
               </w:rPr>
             </w:pPr>
@@ -23649,6 +23716,7 @@
             <w:r>
               <w:rPr>
                 <w:rFonts w:ascii="KoPubWorld돋움체 Medium" w:eastAsia="KoPubWorld돋움체 Medium" w:hAnsi="KoPubWorld돋움체 Medium" w:cs="KoPubWorld돋움체 Medium"/>
+                <w:color w:val="4472C4" w:themeColor="accent1"/>
                 <w:sz w:val="22"/>
               </w:rPr>
               <w:t>KeyInput</w:t>
@@ -23657,6 +23725,7 @@
             <w:r>
               <w:rPr>
                 <w:rFonts w:ascii="KoPubWorld돋움체 Medium" w:eastAsia="KoPubWorld돋움체 Medium" w:hAnsi="KoPubWorld돋움체 Medium" w:cs="KoPubWorld돋움체 Medium"/>
+                <w:color w:val="4472C4" w:themeColor="accent1"/>
                 <w:sz w:val="22"/>
               </w:rPr>
               <w:t xml:space="preserve"> </w:t>
@@ -23664,6 +23733,7 @@
             <w:r>
               <w:rPr>
                 <w:rFonts w:ascii="KoPubWorld돋움체 Medium" w:eastAsia="KoPubWorld돋움체 Medium" w:hAnsi="KoPubWorld돋움체 Medium" w:cs="KoPubWorld돋움체 Medium" w:hint="eastAsia"/>
+                <w:color w:val="4472C4" w:themeColor="accent1"/>
                 <w:sz w:val="22"/>
               </w:rPr>
               <w:t>구조체</w:t>
@@ -23671,6 +23741,7 @@
             <w:r>
               <w:rPr>
                 <w:rFonts w:ascii="KoPubWorld돋움체 Medium" w:eastAsia="KoPubWorld돋움체 Medium" w:hAnsi="KoPubWorld돋움체 Medium" w:cs="KoPubWorld돋움체 Medium"/>
+                <w:color w:val="4472C4" w:themeColor="accent1"/>
                 <w:sz w:val="22"/>
               </w:rPr>
               <w:t xml:space="preserve"> </w:t>
@@ -23678,6 +23749,7 @@
             <w:r>
               <w:rPr>
                 <w:rFonts w:ascii="KoPubWorld돋움체 Medium" w:eastAsia="KoPubWorld돋움체 Medium" w:hAnsi="KoPubWorld돋움체 Medium" w:cs="KoPubWorld돋움체 Medium" w:hint="eastAsia"/>
+                <w:color w:val="4472C4" w:themeColor="accent1"/>
                 <w:sz w:val="22"/>
               </w:rPr>
               <w:t>통신</w:t>
@@ -23685,6 +23757,7 @@
             <w:r>
               <w:rPr>
                 <w:rFonts w:ascii="KoPubWorld돋움체 Medium" w:eastAsia="KoPubWorld돋움체 Medium" w:hAnsi="KoPubWorld돋움체 Medium" w:cs="KoPubWorld돋움체 Medium"/>
+                <w:color w:val="4472C4" w:themeColor="accent1"/>
                 <w:sz w:val="22"/>
               </w:rPr>
               <w:t xml:space="preserve"> </w:t>
@@ -23692,6 +23765,7 @@
             <w:r>
               <w:rPr>
                 <w:rFonts w:ascii="KoPubWorld돋움체 Medium" w:eastAsia="KoPubWorld돋움체 Medium" w:hAnsi="KoPubWorld돋움체 Medium" w:cs="KoPubWorld돋움체 Medium" w:hint="eastAsia"/>
+                <w:color w:val="4472C4" w:themeColor="accent1"/>
                 <w:sz w:val="22"/>
               </w:rPr>
               <w:t>구현</w:t>
@@ -24106,6 +24180,7 @@
                 <w:rFonts w:ascii="KoPubWorld돋움체 Medium" w:eastAsia="KoPubWorld돋움체 Medium" w:hAnsi="KoPubWorld돋움체 Medium" w:cs="KoPubWorld돋움체 Medium"/>
                 <w:b/>
                 <w:bCs/>
+                <w:strike/>
                 <w:sz w:val="22"/>
               </w:rPr>
             </w:pPr>
@@ -24115,6 +24190,7 @@
                 <w:rFonts w:ascii="KoPubWorld돋움체 Medium" w:eastAsia="KoPubWorld돋움체 Medium" w:hAnsi="KoPubWorld돋움체 Medium" w:cs="KoPubWorld돋움체 Medium"/>
                 <w:b/>
                 <w:bCs/>
+                <w:strike/>
                 <w:color w:val="FF0000"/>
                 <w:sz w:val="22"/>
               </w:rPr>
@@ -24126,6 +24202,7 @@
                 <w:rFonts w:ascii="KoPubWorld돋움체 Medium" w:eastAsia="KoPubWorld돋움체 Medium" w:hAnsi="KoPubWorld돋움체 Medium" w:cs="KoPubWorld돋움체 Medium"/>
                 <w:b/>
                 <w:bCs/>
+                <w:strike/>
                 <w:color w:val="FF0000"/>
                 <w:sz w:val="22"/>
               </w:rPr>
@@ -24136,6 +24213,7 @@
                 <w:rFonts w:ascii="KoPubWorld돋움체 Medium" w:eastAsia="KoPubWorld돋움체 Medium" w:hAnsi="KoPubWorld돋움체 Medium" w:cs="KoPubWorld돋움체 Medium" w:hint="eastAsia"/>
                 <w:b/>
                 <w:bCs/>
+                <w:strike/>
                 <w:color w:val="FF0000"/>
                 <w:sz w:val="22"/>
               </w:rPr>
@@ -28289,6 +28367,7 @@
                 <w:rFonts w:ascii="KoPubWorld돋움체 Medium" w:eastAsia="KoPubWorld돋움체 Medium" w:hAnsi="KoPubWorld돋움체 Medium" w:cs="KoPubWorld돋움체 Medium"/>
                 <w:b/>
                 <w:bCs/>
+                <w:strike/>
                 <w:sz w:val="22"/>
               </w:rPr>
             </w:pPr>
@@ -28298,6 +28377,7 @@
                 <w:rFonts w:ascii="KoPubWorld돋움체 Medium" w:eastAsia="KoPubWorld돋움체 Medium" w:hAnsi="KoPubWorld돋움체 Medium" w:cs="KoPubWorld돋움체 Medium" w:hint="eastAsia"/>
                 <w:b/>
                 <w:bCs/>
+                <w:strike/>
                 <w:color w:val="FF0000"/>
                 <w:sz w:val="22"/>
               </w:rPr>
@@ -28308,6 +28388,7 @@
                 <w:rFonts w:ascii="KoPubWorld돋움체 Medium" w:eastAsia="KoPubWorld돋움체 Medium" w:hAnsi="KoPubWorld돋움체 Medium" w:cs="KoPubWorld돋움체 Medium"/>
                 <w:b/>
                 <w:bCs/>
+                <w:strike/>
                 <w:color w:val="FF0000"/>
                 <w:sz w:val="22"/>
               </w:rPr>
@@ -28319,26 +28400,18 @@
                 <w:rFonts w:ascii="KoPubWorld돋움체 Medium" w:eastAsia="KoPubWorld돋움체 Medium" w:hAnsi="KoPubWorld돋움체 Medium" w:cs="KoPubWorld돋움체 Medium"/>
                 <w:b/>
                 <w:bCs/>
+                <w:strike/>
                 <w:color w:val="FF0000"/>
                 <w:sz w:val="22"/>
               </w:rPr>
-              <w:t>()</w:t>
-            </w:r>
-            <w:r>
-              <w:rPr>
-                <w:rFonts w:ascii="KoPubWorld돋움체 Medium" w:eastAsia="KoPubWorld돋움체 Medium" w:hAnsi="KoPubWorld돋움체 Medium" w:cs="KoPubWorld돋움체 Medium"/>
-                <w:b/>
-                <w:bCs/>
-                <w:color w:val="FF0000"/>
-                <w:sz w:val="22"/>
-              </w:rPr>
-              <w:t xml:space="preserve"> </w:t>
+              <w:t xml:space="preserve">() </w:t>
             </w:r>
             <w:r>
               <w:rPr>
                 <w:rFonts w:ascii="KoPubWorld돋움체 Medium" w:eastAsia="KoPubWorld돋움체 Medium" w:hAnsi="KoPubWorld돋움체 Medium" w:cs="KoPubWorld돋움체 Medium" w:hint="eastAsia"/>
                 <w:b/>
                 <w:bCs/>
+                <w:strike/>
                 <w:color w:val="FF0000"/>
                 <w:sz w:val="22"/>
               </w:rPr>

</xml_diff>

<commit_message>
edit server, connect server
서버랑 연결했습니다
ID 정보 전송 시도 중이었는데 어떻게 해도 해결 방법이 보이지 않아 오늘은 이만하고 올립니다
차후에 방법을 더 찾아보겠습니다
</commit_message>
<xml_diff>
--- a/추진계획서/추진계획서_4.docx
+++ b/추진계획서/추진계획서_4.docx
@@ -5721,7 +5721,18 @@
                 <w:kern w:val="0"/>
                 <w:sz w:val="22"/>
               </w:rPr>
-              <w:t xml:space="preserve">USHORT       </w:t>
+              <w:t>Player</w:t>
+            </w:r>
+            <w:r>
+              <w:rPr>
+                <w:rFonts w:ascii="D2Coding" w:eastAsia="D2Coding" w:hAnsi="D2Coding" w:cs="Arial"/>
+                <w:b/>
+                <w:bCs/>
+                <w:color w:val="000000"/>
+                <w:kern w:val="0"/>
+                <w:sz w:val="22"/>
+              </w:rPr>
+              <w:t xml:space="preserve">       </w:t>
             </w:r>
             <w:r>
               <w:rPr>
@@ -5745,7 +5756,7 @@
                 <w:kern w:val="0"/>
                 <w:sz w:val="22"/>
               </w:rPr>
-              <w:t>uID</w:t>
+              <w:t>pPlayer</w:t>
             </w:r>
             <w:proofErr w:type="spellEnd"/>
             <w:r>
@@ -6204,8 +6215,8 @@
               <w:spacing w:after="0" w:line="240" w:lineRule="auto"/>
               <w:rPr>
                 <w:rFonts w:ascii="D2Coding" w:eastAsia="D2Coding" w:hAnsi="D2Coding" w:cs="굴림"/>
-                <w:strike/>
-                <w:color w:val="FF0000"/>
+                <w:b/>
+                <w:bCs/>
                 <w:kern w:val="0"/>
                 <w:sz w:val="22"/>
               </w:rPr>
@@ -6216,8 +6227,6 @@
                 <w:rFonts w:ascii="D2Coding" w:eastAsia="D2Coding" w:hAnsi="D2Coding" w:cs="Arial"/>
                 <w:b/>
                 <w:bCs/>
-                <w:strike/>
-                <w:color w:val="FF0000"/>
                 <w:kern w:val="0"/>
                 <w:sz w:val="22"/>
               </w:rPr>
@@ -6229,8 +6238,6 @@
                 <w:rFonts w:ascii="D2Coding" w:eastAsia="D2Coding" w:hAnsi="D2Coding" w:cs="Arial"/>
                 <w:b/>
                 <w:bCs/>
-                <w:strike/>
-                <w:color w:val="FF0000"/>
                 <w:kern w:val="0"/>
                 <w:sz w:val="22"/>
               </w:rPr>
@@ -6241,8 +6248,6 @@
                 <w:rFonts w:ascii="D2Coding" w:eastAsia="D2Coding" w:hAnsi="D2Coding" w:cs="Arial"/>
                 <w:b/>
                 <w:bCs/>
-                <w:strike/>
-                <w:color w:val="FF0000"/>
                 <w:kern w:val="0"/>
                 <w:sz w:val="22"/>
               </w:rPr>
@@ -6254,8 +6259,6 @@
                 <w:rFonts w:ascii="D2Coding" w:eastAsia="D2Coding" w:hAnsi="D2Coding" w:cs="Arial"/>
                 <w:b/>
                 <w:bCs/>
-                <w:strike/>
-                <w:color w:val="FF0000"/>
                 <w:kern w:val="0"/>
                 <w:sz w:val="22"/>
               </w:rPr>
@@ -6267,8 +6270,6 @@
                 <w:rFonts w:ascii="D2Coding" w:eastAsia="D2Coding" w:hAnsi="D2Coding" w:cs="Arial"/>
                 <w:b/>
                 <w:bCs/>
-                <w:strike/>
-                <w:color w:val="FF0000"/>
                 <w:kern w:val="0"/>
                 <w:sz w:val="22"/>
               </w:rPr>
@@ -16596,7 +16597,7 @@
               <w:spacing w:after="0" w:line="240" w:lineRule="auto"/>
               <w:textAlignment w:val="baseline"/>
               <w:rPr>
-                <w:rFonts w:ascii="KoPubWorld돋움체 Medium" w:eastAsia="KoPubWorld돋움체 Medium" w:hAnsi="KoPubWorld돋움체 Medium" w:cs="KoPubWorld돋움체 Medium" w:hint="eastAsia"/>
+                <w:rFonts w:ascii="KoPubWorld돋움체 Medium" w:eastAsia="KoPubWorld돋움체 Medium" w:hAnsi="KoPubWorld돋움체 Medium" w:cs="KoPubWorld돋움체 Medium"/>
                 <w:color w:val="000000"/>
                 <w:kern w:val="0"/>
                 <w:sz w:val="24"/>

</xml_diff>